<commit_message>
Ad new otchet new
</commit_message>
<xml_diff>
--- a/отчет lab2.docx
+++ b/отчет lab2.docx
@@ -6811,25 +6811,14 @@
           <w:lang w:val="en-US"/>
         </w:rPr>
       </w:pPr>
-      <w:proofErr w:type="gramStart"/>
-      <w:r>
-        <w:rPr>
-          <w:b/>
-          <w:bCs/>
-          <w:color w:val="000080"/>
-          <w:lang w:val="en-US"/>
-        </w:rPr>
-        <w:t>import</w:t>
-      </w:r>
-      <w:proofErr w:type="gramEnd"/>
-      <w:r>
-        <w:rPr>
-          <w:b/>
-          <w:bCs/>
-          <w:color w:val="000080"/>
-          <w:lang w:val="en-US"/>
-        </w:rPr>
-        <w:t xml:space="preserve"> </w:t>
+      <w:r>
+        <w:rPr>
+          <w:b/>
+          <w:bCs/>
+          <w:color w:val="000080"/>
+          <w:lang w:val="en-US"/>
+        </w:rPr>
+        <w:t xml:space="preserve">import </w:t>
       </w:r>
       <w:r>
         <w:rPr>
@@ -6844,235 +6833,291 @@
           <w:lang w:val="en-US"/>
         </w:rPr>
         <w:br/>
+      </w:r>
+      <w:r>
+        <w:rPr>
+          <w:b/>
+          <w:bCs/>
+          <w:color w:val="000080"/>
+          <w:lang w:val="en-US"/>
+        </w:rPr>
+        <w:t xml:space="preserve">import </w:t>
+      </w:r>
+      <w:proofErr w:type="spellStart"/>
+      <w:r>
+        <w:rPr>
+          <w:color w:val="000000"/>
+          <w:lang w:val="en-US"/>
+        </w:rPr>
+        <w:t>datetime</w:t>
+      </w:r>
+      <w:proofErr w:type="spellEnd"/>
+      <w:r>
+        <w:rPr>
+          <w:color w:val="000000"/>
+          <w:lang w:val="en-US"/>
+        </w:rPr>
+        <w:br/>
+      </w:r>
+      <w:r>
+        <w:rPr>
+          <w:b/>
+          <w:bCs/>
+          <w:color w:val="000080"/>
+          <w:lang w:val="en-US"/>
+        </w:rPr>
+        <w:t xml:space="preserve">import </w:t>
+      </w:r>
+      <w:proofErr w:type="spellStart"/>
+      <w:r>
+        <w:rPr>
+          <w:color w:val="000000"/>
+          <w:lang w:val="en-US"/>
+        </w:rPr>
+        <w:t>json</w:t>
+      </w:r>
+      <w:proofErr w:type="spellEnd"/>
+      <w:r>
+        <w:rPr>
+          <w:color w:val="000000"/>
+          <w:lang w:val="en-US"/>
+        </w:rPr>
+        <w:br/>
+      </w:r>
+      <w:r>
+        <w:rPr>
+          <w:b/>
+          <w:bCs/>
+          <w:color w:val="000080"/>
+          <w:lang w:val="en-US"/>
+        </w:rPr>
+        <w:t xml:space="preserve">import </w:t>
+      </w:r>
+      <w:proofErr w:type="spellStart"/>
+      <w:r>
+        <w:rPr>
+          <w:color w:val="000000"/>
+          <w:lang w:val="en-US"/>
+        </w:rPr>
+        <w:t>base_client</w:t>
+      </w:r>
+      <w:proofErr w:type="spellEnd"/>
+      <w:r>
+        <w:rPr>
+          <w:color w:val="000000"/>
+          <w:lang w:val="en-US"/>
+        </w:rPr>
+        <w:br/>
+      </w:r>
+      <w:r>
+        <w:rPr>
+          <w:color w:val="000000"/>
+          <w:lang w:val="en-US"/>
+        </w:rPr>
+        <w:br/>
+      </w:r>
+      <w:r>
+        <w:rPr>
+          <w:b/>
+          <w:bCs/>
+          <w:color w:val="000080"/>
+          <w:lang w:val="en-US"/>
+        </w:rPr>
+        <w:t xml:space="preserve">import </w:t>
+      </w:r>
+      <w:r>
+        <w:rPr>
+          <w:color w:val="000000"/>
+          <w:lang w:val="en-US"/>
+        </w:rPr>
+        <w:t>classes</w:t>
+      </w:r>
+      <w:r>
+        <w:rPr>
+          <w:color w:val="000000"/>
+          <w:lang w:val="en-US"/>
+        </w:rPr>
+        <w:br/>
+      </w:r>
+      <w:r>
+        <w:rPr>
+          <w:color w:val="000000"/>
+          <w:lang w:val="en-US"/>
+        </w:rPr>
+        <w:br/>
+      </w:r>
+      <w:r>
+        <w:rPr>
+          <w:color w:val="000000"/>
+          <w:lang w:val="en-US"/>
+        </w:rPr>
+        <w:br/>
+        <w:t xml:space="preserve">a = </w:t>
+      </w:r>
+      <w:proofErr w:type="spellStart"/>
+      <w:r>
+        <w:rPr>
+          <w:color w:val="000000"/>
+          <w:lang w:val="en-US"/>
+        </w:rPr>
+        <w:t>classes.GetId</w:t>
+      </w:r>
+      <w:proofErr w:type="spellEnd"/>
+      <w:r>
+        <w:rPr>
+          <w:color w:val="000000"/>
+          <w:lang w:val="en-US"/>
+        </w:rPr>
+        <w:t>().execute()</w:t>
+      </w:r>
+      <w:r>
+        <w:rPr>
+          <w:color w:val="000000"/>
+          <w:lang w:val="en-US"/>
+        </w:rPr>
+        <w:br/>
+      </w:r>
+      <w:r>
+        <w:rPr>
+          <w:color w:val="000080"/>
+          <w:lang w:val="en-US"/>
+        </w:rPr>
+        <w:t>print</w:t>
+      </w:r>
+      <w:r>
+        <w:rPr>
+          <w:color w:val="000000"/>
+          <w:lang w:val="en-US"/>
+        </w:rPr>
+        <w:t>(a)</w:t>
+      </w:r>
+      <w:r>
+        <w:rPr>
+          <w:color w:val="000000"/>
+          <w:lang w:val="en-US"/>
+        </w:rPr>
+        <w:br/>
+        <w:t xml:space="preserve">b = </w:t>
+      </w:r>
+      <w:proofErr w:type="spellStart"/>
+      <w:r>
+        <w:rPr>
+          <w:color w:val="000000"/>
+          <w:lang w:val="en-US"/>
+        </w:rPr>
+        <w:t>classes.FriendsAnalytics</w:t>
+      </w:r>
+      <w:proofErr w:type="spellEnd"/>
+      <w:r>
+        <w:rPr>
+          <w:color w:val="000000"/>
+          <w:lang w:val="en-US"/>
+        </w:rPr>
+        <w:t>(a)</w:t>
+      </w:r>
+      <w:r>
+        <w:rPr>
+          <w:color w:val="000000"/>
+          <w:lang w:val="en-US"/>
+        </w:rPr>
+        <w:br/>
+      </w:r>
+      <w:proofErr w:type="spellStart"/>
+      <w:r>
+        <w:rPr>
+          <w:color w:val="000000"/>
+          <w:lang w:val="en-US"/>
+        </w:rPr>
+        <w:lastRenderedPageBreak/>
+        <w:t>b.execute</w:t>
+      </w:r>
+      <w:proofErr w:type="spellEnd"/>
+      <w:r>
+        <w:rPr>
+          <w:color w:val="000000"/>
+          <w:lang w:val="en-US"/>
+        </w:rPr>
+        <w:t>()</w:t>
+      </w:r>
+      <w:r>
+        <w:rPr>
+          <w:color w:val="000000"/>
+          <w:lang w:val="en-US"/>
+        </w:rPr>
+        <w:br/>
+      </w:r>
+      <w:r>
+        <w:rPr>
+          <w:color w:val="000000"/>
+          <w:lang w:val="en-US"/>
+        </w:rPr>
+        <w:br/>
+      </w:r>
+      <w:r>
+        <w:rPr>
+          <w:color w:val="000000"/>
+          <w:lang w:val="en-US"/>
+        </w:rPr>
+        <w:br/>
+      </w:r>
+      <w:r>
+        <w:rPr>
+          <w:color w:val="000000"/>
+        </w:rPr>
+        <w:t>Результаты</w:t>
+      </w:r>
+    </w:p>
+    <w:p>
+      <w:pPr>
+        <w:pStyle w:val="HTML"/>
+        <w:shd w:val="clear" w:color="auto" w:fill="FFFFFF"/>
+        <w:rPr>
+          <w:color w:val="000000"/>
+          <w:lang w:val="en-US"/>
+        </w:rPr>
+      </w:pPr>
+      <w:r>
+        <w:rPr>
+          <w:noProof/>
+        </w:rPr>
+        <w:drawing>
+          <wp:inline distT="0" distB="0" distL="0" distR="0" wp14:anchorId="187047B1" wp14:editId="3408161B">
+            <wp:extent cx="5940425" cy="3341370"/>
+            <wp:effectExtent l="0" t="0" r="3175" b="0"/>
+            <wp:docPr id="1" name="Рисунок 1"/>
+            <wp:cNvGraphicFramePr>
+              <a:graphicFrameLocks xmlns:a="http://schemas.openxmlformats.org/drawingml/2006/main" noChangeAspect="1"/>
+            </wp:cNvGraphicFramePr>
+            <a:graphic xmlns:a="http://schemas.openxmlformats.org/drawingml/2006/main">
+              <a:graphicData uri="http://schemas.openxmlformats.org/drawingml/2006/picture">
+                <pic:pic xmlns:pic="http://schemas.openxmlformats.org/drawingml/2006/picture">
+                  <pic:nvPicPr>
+                    <pic:cNvPr id="1" name=""/>
+                    <pic:cNvPicPr/>
+                  </pic:nvPicPr>
+                  <pic:blipFill>
+                    <a:blip r:embed="rId4"/>
+                    <a:stretch>
+                      <a:fillRect/>
+                    </a:stretch>
+                  </pic:blipFill>
+                  <pic:spPr>
+                    <a:xfrm>
+                      <a:off x="0" y="0"/>
+                      <a:ext cx="5940425" cy="3341370"/>
+                    </a:xfrm>
+                    <a:prstGeom prst="rect">
+                      <a:avLst/>
+                    </a:prstGeom>
+                  </pic:spPr>
+                </pic:pic>
+              </a:graphicData>
+            </a:graphic>
+          </wp:inline>
+        </w:drawing>
       </w:r>
       <w:bookmarkStart w:id="0" w:name="_GoBack"/>
       <w:bookmarkEnd w:id="0"/>
-      <w:r>
-        <w:rPr>
-          <w:b/>
-          <w:bCs/>
-          <w:color w:val="000080"/>
-          <w:lang w:val="en-US"/>
-        </w:rPr>
-        <w:t xml:space="preserve">import </w:t>
-      </w:r>
-      <w:proofErr w:type="spellStart"/>
-      <w:r>
-        <w:rPr>
-          <w:color w:val="000000"/>
-          <w:lang w:val="en-US"/>
-        </w:rPr>
-        <w:t>datetime</w:t>
-      </w:r>
-      <w:proofErr w:type="spellEnd"/>
-      <w:r>
-        <w:rPr>
-          <w:color w:val="000000"/>
-          <w:lang w:val="en-US"/>
-        </w:rPr>
-        <w:br/>
-      </w:r>
-      <w:r>
-        <w:rPr>
-          <w:b/>
-          <w:bCs/>
-          <w:color w:val="000080"/>
-          <w:lang w:val="en-US"/>
-        </w:rPr>
-        <w:t xml:space="preserve">import </w:t>
-      </w:r>
-      <w:proofErr w:type="spellStart"/>
-      <w:r>
-        <w:rPr>
-          <w:color w:val="000000"/>
-          <w:lang w:val="en-US"/>
-        </w:rPr>
-        <w:t>json</w:t>
-      </w:r>
-      <w:proofErr w:type="spellEnd"/>
-      <w:r>
-        <w:rPr>
-          <w:color w:val="000000"/>
-          <w:lang w:val="en-US"/>
-        </w:rPr>
-        <w:br/>
-      </w:r>
-      <w:r>
-        <w:rPr>
-          <w:b/>
-          <w:bCs/>
-          <w:color w:val="000080"/>
-          <w:lang w:val="en-US"/>
-        </w:rPr>
-        <w:t xml:space="preserve">import </w:t>
-      </w:r>
-      <w:proofErr w:type="spellStart"/>
-      <w:r>
-        <w:rPr>
-          <w:color w:val="000000"/>
-          <w:lang w:val="en-US"/>
-        </w:rPr>
-        <w:t>base_client</w:t>
-      </w:r>
-      <w:proofErr w:type="spellEnd"/>
-      <w:r>
-        <w:rPr>
-          <w:color w:val="000000"/>
-          <w:lang w:val="en-US"/>
-        </w:rPr>
-        <w:br/>
-      </w:r>
-      <w:r>
-        <w:rPr>
-          <w:color w:val="000000"/>
-          <w:lang w:val="en-US"/>
-        </w:rPr>
-        <w:br/>
-      </w:r>
-      <w:r>
-        <w:rPr>
-          <w:b/>
-          <w:bCs/>
-          <w:color w:val="000080"/>
-          <w:lang w:val="en-US"/>
-        </w:rPr>
-        <w:t xml:space="preserve">import </w:t>
-      </w:r>
-      <w:r>
-        <w:rPr>
-          <w:color w:val="000000"/>
-          <w:lang w:val="en-US"/>
-        </w:rPr>
-        <w:t>classes</w:t>
-      </w:r>
-      <w:r>
-        <w:rPr>
-          <w:color w:val="000000"/>
-          <w:lang w:val="en-US"/>
-        </w:rPr>
-        <w:br/>
-      </w:r>
-      <w:r>
-        <w:rPr>
-          <w:color w:val="000000"/>
-          <w:lang w:val="en-US"/>
-        </w:rPr>
-        <w:br/>
-      </w:r>
-      <w:r>
-        <w:rPr>
-          <w:color w:val="000000"/>
-          <w:lang w:val="en-US"/>
-        </w:rPr>
-        <w:br/>
-        <w:t xml:space="preserve">a = </w:t>
-      </w:r>
-      <w:proofErr w:type="spellStart"/>
-      <w:r>
-        <w:rPr>
-          <w:color w:val="000000"/>
-          <w:lang w:val="en-US"/>
-        </w:rPr>
-        <w:t>classes.GetId</w:t>
-      </w:r>
-      <w:proofErr w:type="spellEnd"/>
-      <w:r>
-        <w:rPr>
-          <w:color w:val="000000"/>
-          <w:lang w:val="en-US"/>
-        </w:rPr>
-        <w:t>().execute()</w:t>
-      </w:r>
-      <w:r>
-        <w:rPr>
-          <w:color w:val="000000"/>
-          <w:lang w:val="en-US"/>
-        </w:rPr>
-        <w:br/>
-      </w:r>
-      <w:r>
-        <w:rPr>
-          <w:color w:val="000080"/>
-          <w:lang w:val="en-US"/>
-        </w:rPr>
-        <w:t>print</w:t>
-      </w:r>
-      <w:r>
-        <w:rPr>
-          <w:color w:val="000000"/>
-          <w:lang w:val="en-US"/>
-        </w:rPr>
-        <w:t>(a)</w:t>
-      </w:r>
-      <w:r>
-        <w:rPr>
-          <w:color w:val="000000"/>
-          <w:lang w:val="en-US"/>
-        </w:rPr>
-        <w:br/>
-        <w:t xml:space="preserve">b = </w:t>
-      </w:r>
-      <w:proofErr w:type="spellStart"/>
-      <w:r>
-        <w:rPr>
-          <w:color w:val="000000"/>
-          <w:lang w:val="en-US"/>
-        </w:rPr>
-        <w:t>classes.FriendsAnalytics</w:t>
-      </w:r>
-      <w:proofErr w:type="spellEnd"/>
-      <w:r>
-        <w:rPr>
-          <w:color w:val="000000"/>
-          <w:lang w:val="en-US"/>
-        </w:rPr>
-        <w:t>(a)</w:t>
-      </w:r>
-      <w:r>
-        <w:rPr>
-          <w:color w:val="000000"/>
-          <w:lang w:val="en-US"/>
-        </w:rPr>
-        <w:br/>
-      </w:r>
-      <w:proofErr w:type="spellStart"/>
-      <w:r>
-        <w:rPr>
-          <w:color w:val="000000"/>
-          <w:lang w:val="en-US"/>
-        </w:rPr>
-        <w:lastRenderedPageBreak/>
-        <w:t>b.execute</w:t>
-      </w:r>
-      <w:proofErr w:type="spellEnd"/>
-      <w:r>
-        <w:rPr>
-          <w:color w:val="000000"/>
-          <w:lang w:val="en-US"/>
-        </w:rPr>
-        <w:t>()</w:t>
-      </w:r>
-      <w:r>
-        <w:rPr>
-          <w:color w:val="000000"/>
-          <w:lang w:val="en-US"/>
-        </w:rPr>
-        <w:br/>
-      </w:r>
-      <w:r>
-        <w:rPr>
-          <w:color w:val="000000"/>
-          <w:lang w:val="en-US"/>
-        </w:rPr>
-        <w:br/>
-      </w:r>
-      <w:r>
-        <w:rPr>
-          <w:color w:val="000000"/>
-          <w:lang w:val="en-US"/>
-        </w:rPr>
-        <w:br/>
-      </w:r>
       <w:r>
         <w:rPr>
           <w:color w:val="000000"/>

</xml_diff>